<commit_message>
updated what changed from phase I
</commit_message>
<xml_diff>
--- a/DB_FINAL_WRITEUP.docx
+++ b/DB_FINAL_WRITEUP.docx
@@ -713,6 +713,66 @@
         <w:p>
           <w:r>
             <w:lastRenderedPageBreak/>
+            <w:t>Change from Phase I</w:t>
+          </w:r>
+        </w:p>
+        <w:p>
+          <w:r>
+            <w:t xml:space="preserve">We have made some design changes to the FIFA 18 database. We decided to remove the continent relation as it did not directly relate to the goals of the project and instead added more parts to make it easier for a user to navigate and make queries to the database. In addition to the Offensive(Attack) and Defensive(Defense) skill relations we’ve also added the midfield skill relation to cover a broader range of players who may fall equidistantly between the three different categories. </w:t>
+          </w:r>
+        </w:p>
+        <w:p>
+          <w:pPr>
+            <w:rPr>
+              <w:lang w:eastAsia="ko-KR"/>
+            </w:rPr>
+          </w:pPr>
+          <w:proofErr w:type="gramStart"/>
+          <w:r>
+            <w:t>Also</w:t>
+          </w:r>
+          <w:proofErr w:type="gramEnd"/>
+          <w:r>
+            <w:t xml:space="preserve"> we decided to add a new relation called “Country” that contains all the country FIFA codes </w:t>
+          </w:r>
+          <w:r>
+            <w:rPr>
+              <w:lang w:eastAsia="ko-KR"/>
+            </w:rPr>
+            <w:t xml:space="preserve">as Key with the associated country names. This meant that we removed the </w:t>
+          </w:r>
+          <w:proofErr w:type="spellStart"/>
+          <w:r>
+            <w:rPr>
+              <w:lang w:eastAsia="ko-KR"/>
+            </w:rPr>
+            <w:t>country_name</w:t>
+          </w:r>
+          <w:proofErr w:type="spellEnd"/>
+          <w:r>
+            <w:rPr>
+              <w:lang w:eastAsia="ko-KR"/>
+            </w:rPr>
+            <w:t xml:space="preserve"> column from the Player relation and instead added “NTC” which contains all the 3 letter FIFA country code abbreviations</w:t>
+          </w:r>
+          <w:r>
+            <w:rPr>
+              <w:lang w:eastAsia="ko-KR"/>
+            </w:rPr>
+            <w:t>.</w:t>
+          </w:r>
+        </w:p>
+        <w:p>
+          <w:pPr>
+            <w:rPr>
+              <w:lang w:eastAsia="ko-KR"/>
+            </w:rPr>
+          </w:pPr>
+          <w:bookmarkStart w:id="0" w:name="_GoBack"/>
+          <w:bookmarkEnd w:id="0"/>
+        </w:p>
+        <w:p>
+          <w:r>
             <w:t>User’s guide</w:t>
           </w:r>
         </w:p>
@@ -745,7 +805,7 @@
             </w:numPr>
           </w:pPr>
           <w:r>
-            <w:t>To install pandas for python2.7: proceed with pip install pandas</w:t>
+            <w:t>To install pandas for python2.7: pip install pandas</w:t>
           </w:r>
         </w:p>
         <w:p>
@@ -757,11 +817,9 @@
             </w:numPr>
           </w:pPr>
           <w:r>
-            <w:t>To Install pandas for python3: proceed with pip3 install pandas</w:t>
+            <w:t>To Install pandas for python3: pip3 install pandas</w:t>
           </w:r>
         </w:p>
-        <w:bookmarkStart w:id="0" w:name="_GoBack" w:displacedByCustomXml="next"/>
-        <w:bookmarkEnd w:id="0" w:displacedByCustomXml="next"/>
       </w:sdtContent>
     </w:sdt>
     <w:p>
@@ -6697,8 +6755,8 @@
   </w:compat>
   <w:rsids>
     <w:rsidRoot w:val="006F4707"/>
-    <w:rsid w:val="005F0B41"/>
     <w:rsid w:val="006F4707"/>
+    <w:rsid w:val="007D7725"/>
   </w:rsids>
   <m:mathPr>
     <m:mathFont m:val="Cambria Math"/>

</xml_diff>

<commit_message>
added more to changes from PhaseI
</commit_message>
<xml_diff>
--- a/DB_FINAL_WRITEUP.docx
+++ b/DB_FINAL_WRITEUP.docx
@@ -727,39 +727,38 @@
               <w:lang w:eastAsia="ko-KR"/>
             </w:rPr>
           </w:pPr>
-          <w:proofErr w:type="gramStart"/>
           <w:r>
-            <w:t>Also</w:t>
-          </w:r>
-          <w:proofErr w:type="gramEnd"/>
-          <w:r>
-            <w:t xml:space="preserve"> we decided to add a new relation called “Country” that contains all the country FIFA codes </w:t>
+            <w:t xml:space="preserve">Also we decided to add a new relation called “Country” that contains all the country FIFA codes </w:t>
           </w:r>
           <w:r>
             <w:rPr>
               <w:lang w:eastAsia="ko-KR"/>
             </w:rPr>
-            <w:t xml:space="preserve">as Key with the associated country names. This meant that we removed the </w:t>
-          </w:r>
-          <w:proofErr w:type="spellStart"/>
-          <w:r>
-            <w:rPr>
-              <w:lang w:eastAsia="ko-KR"/>
-            </w:rPr>
-            <w:t>country_name</w:t>
-          </w:r>
-          <w:proofErr w:type="spellEnd"/>
-          <w:r>
-            <w:rPr>
-              <w:lang w:eastAsia="ko-KR"/>
-            </w:rPr>
-            <w:t xml:space="preserve"> column from the Player relation and instead added “NTC” which contains all the 3 letter FIFA country code abbreviations</w:t>
+            <w:t>as Key with the associated country names. This meant that we removed the country_name column from the Player relation and instead added “NTC” which contains all the 3 letter FIFA country code abbreviations</w:t>
           </w:r>
           <w:r>
             <w:rPr>
               <w:lang w:eastAsia="ko-KR"/>
             </w:rPr>
             <w:t>.</w:t>
+          </w:r>
+          <w:r>
+            <w:rPr>
+              <w:lang w:eastAsia="ko-KR"/>
+            </w:rPr>
+            <w:t xml:space="preserve"> Also in the Country </w:t>
+          </w:r>
+          <w:r>
+            <w:rPr>
+              <w:lang w:eastAsia="ko-KR"/>
+            </w:rPr>
+            <w:t>relation,</w:t>
+          </w:r>
+          <w:r>
+            <w:rPr>
+              <w:lang w:eastAsia="ko-KR"/>
+            </w:rPr>
+            <w:t xml:space="preserve"> we have the country’s capital, Continent Abbreviation, sub-region, and its development status (whether or not it is a developed country).</w:t>
           </w:r>
         </w:p>
         <w:p>
@@ -768,8 +767,40 @@
               <w:lang w:eastAsia="ko-KR"/>
             </w:rPr>
           </w:pPr>
+          <w:r>
+            <w:rPr>
+              <w:lang w:eastAsia="ko-KR"/>
+            </w:rPr>
+            <w:t>We also made some changes to the soccer team relation. We removed the player’s associated football club from the Player relation, and instead created another relation called “Plays_in” to link with the Player_id from the player relation to the “Club” relation. The Club relation contains all the “Club_id” numbers with the associated club name.</w:t>
+          </w:r>
+        </w:p>
+        <w:p>
+          <w:pPr>
+            <w:rPr>
+              <w:lang w:eastAsia="ko-KR"/>
+            </w:rPr>
+          </w:pPr>
+          <w:r>
+            <w:rPr>
+              <w:lang w:eastAsia="ko-KR"/>
+            </w:rPr>
+            <w:t>Finally, we’ve also added a attributes relation that contains a miscellaneous set of quantifiable attribute statistics to cover a bro</w:t>
+          </w:r>
           <w:bookmarkStart w:id="0" w:name="_GoBack"/>
           <w:bookmarkEnd w:id="0"/>
+          <w:r>
+            <w:rPr>
+              <w:lang w:eastAsia="ko-KR"/>
+            </w:rPr>
+            <w:t>ader range of skills for individual players.</w:t>
+          </w:r>
+        </w:p>
+        <w:p>
+          <w:pPr>
+            <w:rPr>
+              <w:lang w:eastAsia="ko-KR"/>
+            </w:rPr>
+          </w:pPr>
         </w:p>
         <w:p>
           <w:r>
@@ -785,15 +816,7 @@
             </w:numPr>
           </w:pPr>
           <w:r>
-            <w:t xml:space="preserve">Before proceeding with running the codes, please be sure to have both python 2.7 and python3 installed each equipped with the pandas and </w:t>
-          </w:r>
-          <w:proofErr w:type="spellStart"/>
-          <w:r>
-            <w:t>numpy</w:t>
-          </w:r>
-          <w:proofErr w:type="spellEnd"/>
-          <w:r>
-            <w:t xml:space="preserve"> library written for the python programming language.</w:t>
+            <w:t>Before proceeding with running the codes, please be sure to have both python 2.7 and python3 installed each equipped with the pandas and numpy library written for the python programming language.</w:t>
           </w:r>
         </w:p>
         <w:p>
@@ -3882,25 +3905,7 @@
                       <w:color w:val="000000"/>
                       <w:lang w:eastAsia="zh-CN"/>
                     </w:rPr>
-                    <w:t xml:space="preserve">GDP (USD </w:t>
-                  </w:r>
-                  <w:proofErr w:type="spellStart"/>
-                  <w:r>
-                    <w:rPr>
-                      <w:rFonts w:ascii="Calibri" w:eastAsia="Times New Roman" w:hAnsi="Calibri" w:cs="Times New Roman"/>
-                      <w:color w:val="000000"/>
-                      <w:lang w:eastAsia="zh-CN"/>
-                    </w:rPr>
-                    <w:t>Tn</w:t>
-                  </w:r>
-                  <w:proofErr w:type="spellEnd"/>
-                  <w:r>
-                    <w:rPr>
-                      <w:rFonts w:ascii="Calibri" w:eastAsia="Times New Roman" w:hAnsi="Calibri" w:cs="Times New Roman"/>
-                      <w:color w:val="000000"/>
-                      <w:lang w:eastAsia="zh-CN"/>
-                    </w:rPr>
-                    <w:t>)</w:t>
+                    <w:t>GDP (USD Tn)</w:t>
                   </w:r>
                 </w:p>
               </w:tc>
@@ -4493,25 +4498,7 @@
                       <w:color w:val="000000"/>
                       <w:lang w:eastAsia="zh-CN"/>
                     </w:rPr>
-                    <w:t>Wage (</w:t>
-                  </w:r>
-                  <w:proofErr w:type="spellStart"/>
-                  <w:r>
-                    <w:rPr>
-                      <w:rFonts w:ascii="Calibri" w:eastAsia="Times New Roman" w:hAnsi="Calibri" w:cs="Times New Roman"/>
-                      <w:color w:val="000000"/>
-                      <w:lang w:eastAsia="zh-CN"/>
-                    </w:rPr>
-                    <w:t>Mn</w:t>
-                  </w:r>
-                  <w:proofErr w:type="spellEnd"/>
-                  <w:r>
-                    <w:rPr>
-                      <w:rFonts w:ascii="Calibri" w:eastAsia="Times New Roman" w:hAnsi="Calibri" w:cs="Times New Roman"/>
-                      <w:color w:val="000000"/>
-                      <w:lang w:eastAsia="zh-CN"/>
-                    </w:rPr>
-                    <w:t>)</w:t>
+                    <w:t>Wage (Mn)</w:t>
                   </w:r>
                 </w:p>
               </w:tc>
@@ -4543,25 +4530,7 @@
                       <w:color w:val="000000"/>
                       <w:lang w:eastAsia="zh-CN"/>
                     </w:rPr>
-                    <w:t>Net Worth (</w:t>
-                  </w:r>
-                  <w:proofErr w:type="spellStart"/>
-                  <w:r>
-                    <w:rPr>
-                      <w:rFonts w:ascii="Calibri" w:eastAsia="Times New Roman" w:hAnsi="Calibri" w:cs="Times New Roman"/>
-                      <w:color w:val="000000"/>
-                      <w:lang w:eastAsia="zh-CN"/>
-                    </w:rPr>
-                    <w:t>mn</w:t>
-                  </w:r>
-                  <w:proofErr w:type="spellEnd"/>
-                  <w:r>
-                    <w:rPr>
-                      <w:rFonts w:ascii="Calibri" w:eastAsia="Times New Roman" w:hAnsi="Calibri" w:cs="Times New Roman"/>
-                      <w:color w:val="000000"/>
-                      <w:lang w:eastAsia="zh-CN"/>
-                    </w:rPr>
-                    <w:t>)</w:t>
+                    <w:t>Net Worth (mn)</w:t>
                   </w:r>
                 </w:p>
               </w:tc>
@@ -5754,15 +5723,8 @@
     <w:p/>
     <w:p>
       <w:r>
-        <w:t xml:space="preserve">SELECT </w:t>
+        <w:t>SELECT P.playerid</w:t>
       </w:r>
-      <w:proofErr w:type="spellStart"/>
-      <w:proofErr w:type="gramStart"/>
-      <w:r>
-        <w:t>P.playerid</w:t>
-      </w:r>
-      <w:proofErr w:type="spellEnd"/>
-      <w:proofErr w:type="gramEnd"/>
     </w:p>
     <w:p>
       <w:r>
@@ -5774,15 +5736,8 @@
         <w:ind w:firstLine="720"/>
       </w:pPr>
       <w:r>
-        <w:t xml:space="preserve">(SELECT </w:t>
+        <w:t>(SELECT P.playerid</w:t>
       </w:r>
-      <w:proofErr w:type="spellStart"/>
-      <w:proofErr w:type="gramStart"/>
-      <w:r>
-        <w:t>P.playerid</w:t>
-      </w:r>
-      <w:proofErr w:type="spellEnd"/>
-      <w:proofErr w:type="gramEnd"/>
     </w:p>
     <w:p>
       <w:pPr>
@@ -5797,63 +5752,18 @@
         <w:ind w:firstLine="720"/>
       </w:pPr>
       <w:r>
-        <w:t xml:space="preserve">WHERE </w:t>
-      </w:r>
-      <w:proofErr w:type="spellStart"/>
-      <w:proofErr w:type="gramStart"/>
-      <w:r>
-        <w:t>P.nationality</w:t>
-      </w:r>
-      <w:proofErr w:type="spellEnd"/>
-      <w:proofErr w:type="gramEnd"/>
-      <w:r>
-        <w:t xml:space="preserve"> = “Spain”) as S1</w:t>
+        <w:t>WHERE P.nationality = “Spain”) as S1</w:t>
       </w:r>
     </w:p>
     <w:p>
       <w:r>
-        <w:t xml:space="preserve">WHERE </w:t>
-      </w:r>
-      <w:proofErr w:type="spellStart"/>
-      <w:proofErr w:type="gramStart"/>
-      <w:r>
-        <w:t>P.playerid</w:t>
-      </w:r>
-      <w:proofErr w:type="spellEnd"/>
-      <w:proofErr w:type="gramEnd"/>
-      <w:r>
-        <w:t xml:space="preserve"> = </w:t>
-      </w:r>
-      <w:proofErr w:type="spellStart"/>
-      <w:r>
-        <w:t>O.playerId</w:t>
-      </w:r>
-      <w:proofErr w:type="spellEnd"/>
-      <w:r>
-        <w:t xml:space="preserve"> AND </w:t>
-      </w:r>
-      <w:proofErr w:type="spellStart"/>
-      <w:r>
-        <w:t>O.preferredposition</w:t>
-      </w:r>
-      <w:proofErr w:type="spellEnd"/>
-      <w:r>
-        <w:t xml:space="preserve"> = “ST” AND</w:t>
+        <w:t>WHERE P.playerid = O.playerId AND O.preferredposition = “ST” AND</w:t>
       </w:r>
     </w:p>
     <w:p>
       <w:r>
         <w:tab/>
-      </w:r>
-      <w:proofErr w:type="spellStart"/>
-      <w:proofErr w:type="gramStart"/>
-      <w:r>
-        <w:t>P.overall</w:t>
-      </w:r>
-      <w:proofErr w:type="spellEnd"/>
-      <w:proofErr w:type="gramEnd"/>
-      <w:r>
-        <w:t xml:space="preserve"> = (SELECT MAX(Overall) </w:t>
+        <w:t xml:space="preserve">P.overall = (SELECT MAX(Overall) </w:t>
       </w:r>
     </w:p>
     <w:p>
@@ -5869,33 +5779,7 @@
         <w:ind w:left="720" w:firstLine="720"/>
       </w:pPr>
       <w:r>
-        <w:t xml:space="preserve">       WHERE </w:t>
-      </w:r>
-      <w:proofErr w:type="spellStart"/>
-      <w:proofErr w:type="gramStart"/>
-      <w:r>
-        <w:t>P.playerid</w:t>
-      </w:r>
-      <w:proofErr w:type="spellEnd"/>
-      <w:proofErr w:type="gramEnd"/>
-      <w:r>
-        <w:t xml:space="preserve"> = </w:t>
-      </w:r>
-      <w:proofErr w:type="spellStart"/>
-      <w:r>
-        <w:t>O.playerId</w:t>
-      </w:r>
-      <w:proofErr w:type="spellEnd"/>
-      <w:r>
-        <w:t xml:space="preserve"> AND </w:t>
-      </w:r>
-      <w:proofErr w:type="spellStart"/>
-      <w:r>
-        <w:t>O.preferredposition</w:t>
-      </w:r>
-      <w:proofErr w:type="spellEnd"/>
-      <w:r>
-        <w:t xml:space="preserve"> = “ST”);</w:t>
+        <w:t xml:space="preserve">       WHERE P.playerid = O.playerId AND O.preferredposition = “ST”);</w:t>
       </w:r>
     </w:p>
     <w:p/>
@@ -5923,15 +5807,7 @@
         </w:r>
       </w:hyperlink>
       <w:r>
-        <w:t xml:space="preserve">. We have not found appropriate database for country/continent stats, but are likely to collect from UN or CIA World </w:t>
-      </w:r>
-      <w:proofErr w:type="spellStart"/>
-      <w:r>
-        <w:t>Factbook</w:t>
-      </w:r>
-      <w:proofErr w:type="spellEnd"/>
-      <w:r>
-        <w:t xml:space="preserve"> website. The data collected will be in form of csv.</w:t>
+        <w:t>. We have not found appropriate database for country/continent stats, but are likely to collect from UN or CIA World Factbook website. The data collected will be in form of csv.</w:t>
       </w:r>
     </w:p>
     <w:p>
@@ -5960,15 +5836,7 @@
     <w:p/>
     <w:p>
       <w:r>
-        <w:t xml:space="preserve">We plan on including advanced SQL topics during project implementation. To create the best team formation different combinations of player </w:t>
-      </w:r>
-      <w:proofErr w:type="gramStart"/>
-      <w:r>
-        <w:t>formations</w:t>
-      </w:r>
-      <w:proofErr w:type="gramEnd"/>
-      <w:r>
-        <w:t xml:space="preserve"> need to be formatted in a comprehensive way.</w:t>
+        <w:t>We plan on including advanced SQL topics during project implementation. To create the best team formation different combinations of player formations need to be formatted in a comprehensive way.</w:t>
       </w:r>
     </w:p>
     <w:p/>
@@ -6755,8 +6623,8 @@
   </w:compat>
   <w:rsids>
     <w:rsidRoot w:val="006F4707"/>
+    <w:rsid w:val="003E3B12"/>
     <w:rsid w:val="006F4707"/>
-    <w:rsid w:val="007D7725"/>
   </w:rsids>
   <m:mathPr>
     <m:mathFont m:val="Cambria Math"/>

</xml_diff>

<commit_message>
initial update for user manual
</commit_message>
<xml_diff>
--- a/DB_FINAL_WRITEUP.docx
+++ b/DB_FINAL_WRITEUP.docx
@@ -711,8 +711,22 @@
           </w:r>
         </w:p>
         <w:p>
+          <w:pPr>
+            <w:rPr>
+              <w:b/>
+            </w:rPr>
+          </w:pPr>
           <w:r>
+            <w:rPr>
+              <w:b/>
+            </w:rPr>
             <w:lastRenderedPageBreak/>
+            <w:t xml:space="preserve">3. </w:t>
+          </w:r>
+          <w:r>
+            <w:rPr>
+              <w:b/>
+            </w:rPr>
             <w:t>Change from Phase I</w:t>
           </w:r>
         </w:p>
@@ -784,15 +798,7 @@
             <w:rPr>
               <w:lang w:eastAsia="ko-KR"/>
             </w:rPr>
-            <w:t>Finally, we’ve also added a attributes relation that contains a miscellaneous set of quantifiable attribute statistics to cover a bro</w:t>
-          </w:r>
-          <w:bookmarkStart w:id="0" w:name="_GoBack"/>
-          <w:bookmarkEnd w:id="0"/>
-          <w:r>
-            <w:rPr>
-              <w:lang w:eastAsia="ko-KR"/>
-            </w:rPr>
-            <w:t>ader range of skills for individual players.</w:t>
+            <w:t>Finally, we’ve also added a attributes relation that contains a miscellaneous set of quantifiable attribute statistics to cover a broader range of skills for individual players.</w:t>
           </w:r>
         </w:p>
         <w:p>
@@ -803,7 +809,127 @@
           </w:pPr>
         </w:p>
         <w:p>
+          <w:pPr>
+            <w:rPr>
+              <w:b/>
+              <w:lang w:eastAsia="ko-KR"/>
+            </w:rPr>
+          </w:pPr>
           <w:r>
+            <w:rPr>
+              <w:b/>
+              <w:lang w:eastAsia="ko-KR"/>
+            </w:rPr>
+            <w:t xml:space="preserve">4. </w:t>
+          </w:r>
+          <w:r>
+            <w:rPr>
+              <w:b/>
+              <w:lang w:eastAsia="ko-KR"/>
+            </w:rPr>
+            <w:t>Loading the Database with values</w:t>
+          </w:r>
+        </w:p>
+        <w:p>
+          <w:pPr>
+            <w:rPr>
+              <w:lang w:eastAsia="ko-KR"/>
+            </w:rPr>
+          </w:pPr>
+          <w:r>
+            <w:rPr>
+              <w:lang w:eastAsia="ko-KR"/>
+            </w:rPr>
+            <w:t>We obtained our dataset to populate out database with from Kaggle (</w:t>
+          </w:r>
+          <w:hyperlink r:id="rId8" w:history="1">
+            <w:r>
+              <w:rPr>
+                <w:rStyle w:val="Hyperlink"/>
+                <w:lang w:eastAsia="ko-KR"/>
+              </w:rPr>
+              <w:t>https://www.kaggle.com/thec03u5/fifa-18-demo-player-dataset)</w:t>
+            </w:r>
+          </w:hyperlink>
+          <w:r>
+            <w:rPr>
+              <w:lang w:eastAsia="ko-KR"/>
+            </w:rPr>
+            <w:t xml:space="preserve">, which is a renowned data science website that publishes many </w:t>
+          </w:r>
+          <w:r>
+            <w:rPr>
+              <w:lang w:eastAsia="ko-KR"/>
+            </w:rPr>
+            <w:t xml:space="preserve">datasets for a variety of applications. The particular dataset contained all the data we needed to populate our data base in csv format. </w:t>
+          </w:r>
+          <w:r>
+            <w:rPr>
+              <w:lang w:eastAsia="ko-KR"/>
+            </w:rPr>
+            <w:t>We used Pandas, which is a python library, to extract data from the different csv files cont</w:t>
+          </w:r>
+          <w:r>
+            <w:rPr>
+              <w:lang w:eastAsia="ko-KR"/>
+            </w:rPr>
+            <w:t>ained in the dataset. To make the debugging process easier, we made a data extraction tool through python in several different files. Simply, each file that ends with “_extraction.py”</w:t>
+          </w:r>
+          <w:r>
+            <w:rPr>
+              <w:lang w:eastAsia="ko-KR"/>
+            </w:rPr>
+            <w:t xml:space="preserve"> </w:t>
+          </w:r>
+          <w:r>
+            <w:rPr>
+              <w:lang w:eastAsia="ko-KR"/>
+            </w:rPr>
+            <w:t xml:space="preserve">is responsible for extracting the data for each relation. </w:t>
+          </w:r>
+          <w:r>
+            <w:rPr>
+              <w:lang w:eastAsia="ko-KR"/>
+            </w:rPr>
+            <w:t xml:space="preserve">The method of extraction was fairly simple due to the help of the pandas library. We used the pandas.read_csv(filename, header etc.) command to read in the csv files and physically print the necessary sql commands to a sql file. We wrote to files the commands such as “DROP IF EXISTS Player” and “INSERT INTO Player” and filled out the necessary data parts by using a for loop to loop over the data extracted using the read_csv method. </w:t>
+          </w:r>
+          <w:r>
+            <w:rPr>
+              <w:lang w:eastAsia="ko-KR"/>
+            </w:rPr>
+            <w:t>The individual files that contained the extraction code ou</w:t>
+          </w:r>
+          <w:r>
+            <w:rPr>
+              <w:lang w:eastAsia="ko-KR"/>
+            </w:rPr>
+            <w:t>tputted a sql file as a result and we ran the individual sql files on MySQL and was able to successfully populate the database.</w:t>
+          </w:r>
+        </w:p>
+        <w:p>
+          <w:pPr>
+            <w:rPr>
+              <w:b/>
+              <w:lang w:eastAsia="ko-KR"/>
+            </w:rPr>
+          </w:pPr>
+        </w:p>
+        <w:p>
+          <w:pPr>
+            <w:rPr>
+              <w:b/>
+            </w:rPr>
+          </w:pPr>
+          <w:r>
+            <w:rPr>
+              <w:b/>
+            </w:rPr>
+            <w:t xml:space="preserve">6. </w:t>
+          </w:r>
+          <w:r>
+            <w:rPr>
+              <w:b/>
+            </w:rPr>
             <w:t>User’s guide</w:t>
           </w:r>
         </w:p>
@@ -843,6 +969,69 @@
             <w:t>To Install pandas for python3: pip3 install pandas</w:t>
           </w:r>
         </w:p>
+        <w:p/>
+        <w:p>
+          <w:pPr>
+            <w:pStyle w:val="ListParagraph"/>
+            <w:numPr>
+              <w:ilvl w:val="0"/>
+              <w:numId w:val="2"/>
+            </w:numPr>
+          </w:pPr>
+          <w:r>
+            <w:t xml:space="preserve">Now to create the necessary sql files needed to populate the database we must run each individual *_extraction.py file on the command line. </w:t>
+          </w:r>
+        </w:p>
+        <w:p>
+          <w:pPr>
+            <w:pStyle w:val="ListParagraph"/>
+            <w:numPr>
+              <w:ilvl w:val="1"/>
+              <w:numId w:val="2"/>
+            </w:numPr>
+          </w:pPr>
+          <w:r>
+            <w:t>If the top comment in the extraction files ask you to run it in python2.7, run the command : python *_extraction.py</w:t>
+          </w:r>
+        </w:p>
+        <w:p>
+          <w:pPr>
+            <w:pStyle w:val="ListParagraph"/>
+            <w:numPr>
+              <w:ilvl w:val="1"/>
+              <w:numId w:val="2"/>
+            </w:numPr>
+          </w:pPr>
+          <w:r>
+            <w:t>Otherwise, if the comment asks you to run the file in python2, run the command : python3 *_extraction.py</w:t>
+          </w:r>
+        </w:p>
+        <w:p>
+          <w:pPr>
+            <w:pStyle w:val="ListParagraph"/>
+            <w:numPr>
+              <w:ilvl w:val="0"/>
+              <w:numId w:val="2"/>
+            </w:numPr>
+          </w:pPr>
+          <w:r>
+            <w:t>Once all the necessary sql files have been created, log into dbase and run the following command: \. ~/path_to_directory_containing_sql_files/sql_file</w:t>
+          </w:r>
+        </w:p>
+        <w:p>
+          <w:pPr>
+            <w:pStyle w:val="ListParagraph"/>
+            <w:numPr>
+              <w:ilvl w:val="0"/>
+              <w:numId w:val="2"/>
+            </w:numPr>
+          </w:pPr>
+          <w:r>
+            <w:t xml:space="preserve">If </w:t>
+          </w:r>
+        </w:p>
+        <w:bookmarkStart w:id="0" w:name="_GoBack" w:displacedByCustomXml="next"/>
+        <w:bookmarkEnd w:id="0" w:displacedByCustomXml="next"/>
       </w:sdtContent>
     </w:sdt>
     <w:p>
@@ -5798,7 +5987,7 @@
       <w:r>
         <w:t xml:space="preserve">We will download a comprehensive FIFA 18 player stat data from Kaggle.com from </w:t>
       </w:r>
-      <w:hyperlink r:id="rId8" w:history="1">
+      <w:hyperlink r:id="rId9" w:history="1">
         <w:r>
           <w:rPr>
             <w:rStyle w:val="Hyperlink"/>
@@ -6623,8 +6812,8 @@
   </w:compat>
   <w:rsids>
     <w:rsidRoot w:val="006F4707"/>
-    <w:rsid w:val="003E3B12"/>
     <w:rsid w:val="006F4707"/>
+    <w:rsid w:val="009E6020"/>
   </w:rsids>
   <m:mathPr>
     <m:mathFont m:val="Cambria Math"/>

</xml_diff>

<commit_message>
updates to final writeup
</commit_message>
<xml_diff>
--- a/DB_FINAL_WRITEUP.docx
+++ b/DB_FINAL_WRITEUP.docx
@@ -942,7 +942,15 @@
             </w:numPr>
           </w:pPr>
           <w:r>
-            <w:t>Before proceeding with running the codes, please be sure to have both python 2.7 and python3 installed each equipped with the pandas and numpy library written for the python programming language.</w:t>
+            <w:t xml:space="preserve">Before proceeding with running the codes, please be sure to have </w:t>
+          </w:r>
+          <w:r>
+            <w:t xml:space="preserve">either python2.7 or python3 </w:t>
+          </w:r>
+          <w:bookmarkStart w:id="0" w:name="_GoBack"/>
+          <w:bookmarkEnd w:id="0"/>
+          <w:r>
+            <w:t>installed each equipped with the pandas and numpy library written for the python programming language.</w:t>
           </w:r>
         </w:p>
         <w:p>
@@ -991,7 +999,7 @@
             </w:numPr>
           </w:pPr>
           <w:r>
-            <w:t>If the top comment in the extraction files ask you to run it in python2.7, run the command : python *_extraction.py</w:t>
+            <w:t>Please first run the file createSQL.py with command python createSQL.py to create another csv file necessary for country extraction with proper FIFA abbreviation mapping</w:t>
           </w:r>
         </w:p>
         <w:p>
@@ -1003,7 +1011,40 @@
             </w:numPr>
           </w:pPr>
           <w:r>
+            <w:t>If the top comment in the extraction files ask you to run it in python2.7, run the command : python *_extraction.py</w:t>
+          </w:r>
+        </w:p>
+        <w:p>
+          <w:pPr>
+            <w:pStyle w:val="ListParagraph"/>
+            <w:numPr>
+              <w:ilvl w:val="2"/>
+              <w:numId w:val="2"/>
+            </w:numPr>
+          </w:pPr>
+        </w:p>
+        <w:p>
+          <w:pPr>
+            <w:pStyle w:val="ListParagraph"/>
+            <w:numPr>
+              <w:ilvl w:val="1"/>
+              <w:numId w:val="2"/>
+            </w:numPr>
+          </w:pPr>
+          <w:r>
             <w:t>Otherwise, if the comment asks you to run the file in python2, run the command : python3 *_extraction.py</w:t>
+          </w:r>
+        </w:p>
+        <w:p>
+          <w:pPr>
+            <w:pStyle w:val="ListParagraph"/>
+            <w:numPr>
+              <w:ilvl w:val="1"/>
+              <w:numId w:val="2"/>
+            </w:numPr>
+          </w:pPr>
+          <w:r>
+            <w:t xml:space="preserve">Python file list: Attribute_extraction.py, club_extraction.py, country_extraction.py, </w:t>
           </w:r>
         </w:p>
         <w:p>
@@ -1022,16 +1063,23 @@
           <w:pPr>
             <w:pStyle w:val="ListParagraph"/>
             <w:numPr>
+              <w:ilvl w:val="1"/>
+              <w:numId w:val="2"/>
+            </w:numPr>
+          </w:pPr>
+          <w:r>
+            <w:t>Sql file list: attack.sql, attribute.sql, club.sql, country.sql, defense.sql, midfield.sql, player.sql, plays_in.sql, Position.sql, Preferred.sql, Value.sql</w:t>
+          </w:r>
+        </w:p>
+        <w:p>
+          <w:pPr>
+            <w:pStyle w:val="ListParagraph"/>
+            <w:numPr>
               <w:ilvl w:val="0"/>
               <w:numId w:val="2"/>
             </w:numPr>
           </w:pPr>
-          <w:r>
-            <w:t xml:space="preserve">If </w:t>
-          </w:r>
         </w:p>
-        <w:bookmarkStart w:id="0" w:name="_GoBack" w:displacedByCustomXml="next"/>
-        <w:bookmarkEnd w:id="0" w:displacedByCustomXml="next"/>
       </w:sdtContent>
     </w:sdt>
     <w:p>
@@ -6068,7 +6116,7 @@
         <w:ind w:left="1440" w:hanging="360"/>
       </w:pPr>
     </w:lvl>
-    <w:lvl w:ilvl="2" w:tplc="0409001B" w:tentative="1">
+    <w:lvl w:ilvl="2" w:tplc="0409001B">
       <w:start w:val="1"/>
       <w:numFmt w:val="lowerRoman"/>
       <w:lvlText w:val="%3."/>
@@ -6813,7 +6861,7 @@
   <w:rsids>
     <w:rsidRoot w:val="006F4707"/>
     <w:rsid w:val="006F4707"/>
-    <w:rsid w:val="009E6020"/>
+    <w:rsid w:val="006F5EB1"/>
   </w:rsids>
   <m:mathPr>
     <m:mathFont m:val="Cambria Math"/>

</xml_diff>